<commit_message>
Modification du doccument word
</commit_message>
<xml_diff>
--- a/POCESSUS DE DEVELOPPEMENT LOGICIEL (1).docx
+++ b/POCESSUS DE DEVELOPPEMENT LOGICIEL (1).docx
@@ -5944,6 +5944,14 @@
     </w:p>
     <w:p>
       <w:pPr>
+        <w:rPr>
+          <w:b/>
+          <w:lang w:val="fr-FR"/>
+        </w:rPr>
+      </w:pPr>
+    </w:p>
+    <w:p>
+      <w:pPr>
         <w:ind w:left="410"/>
         <w:rPr>
           <w:lang w:val="fr-FR"/>
@@ -5951,15 +5959,25 @@
       </w:pPr>
       <w:r>
         <w:rPr>
-          <w:lang w:val="fr-FR"/>
-        </w:rPr>
-        <w:t xml:space="preserve">Planification et Définition des Besoins: : </w:t>
+          <w:color w:val="FF0000"/>
+          <w:u w:val="single"/>
+          <w:lang w:val="fr-FR"/>
+        </w:rPr>
+        <w:t>Planification et Définition des Besoins :</w:t>
+      </w:r>
+      <w:r>
+        <w:rPr>
+          <w:color w:val="FF0000"/>
+          <w:lang w:val="fr-FR"/>
+        </w:rPr>
+        <w:t xml:space="preserve"> </w:t>
       </w:r>
       <w:r>
         <w:rPr>
           <w:b/>
           <w:bCs/>
-          <w:u w:val="single"/>
+          <w:i/>
+          <w:iCs/>
           <w:lang w:val="fr-FR"/>
         </w:rPr>
         <w:t>Diagramme de Cas d'Utilisation</w:t>
@@ -6049,7 +6067,38 @@
         <w:rPr>
           <w:lang w:val="fr-FR"/>
         </w:rPr>
-        <w:t xml:space="preserve"> Analyse et Conception du Système: : Diagramme de Séquence pour représenter les interactions entre les différents composants du système.</w:t>
+        <w:t xml:space="preserve"> </w:t>
+      </w:r>
+      <w:r>
+        <w:rPr>
+          <w:color w:val="FF0000"/>
+          <w:u w:val="single"/>
+          <w:lang w:val="fr-FR"/>
+        </w:rPr>
+        <w:t>Analyse et Conception du Système :</w:t>
+      </w:r>
+      <w:r>
+        <w:rPr>
+          <w:color w:val="FF0000"/>
+          <w:lang w:val="fr-FR"/>
+        </w:rPr>
+        <w:t xml:space="preserve"> </w:t>
+      </w:r>
+      <w:r>
+        <w:rPr>
+          <w:b/>
+          <w:bCs/>
+          <w:i/>
+          <w:iCs/>
+          <w:lang w:val="fr-FR"/>
+        </w:rPr>
+        <w:t>Diagramme de Séquence</w:t>
+      </w:r>
+      <w:r>
+        <w:rPr>
+          <w:lang w:val="fr-FR"/>
+        </w:rPr>
+        <w:t xml:space="preserve"> pour représenter les interactions entre les différents composants du système.</w:t>
       </w:r>
     </w:p>
     <w:p>
@@ -6129,19 +6178,47 @@
     <w:p>
       <w:pPr>
         <w:pStyle w:val="ListParagraph"/>
-        <w:numPr>
-          <w:ilvl w:val="0"/>
-          <w:numId w:val="4"/>
-        </w:numPr>
-        <w:rPr>
-          <w:lang w:val="fr-FR"/>
-        </w:rPr>
-      </w:pPr>
-      <w:r>
-        <w:rPr>
-          <w:lang w:val="fr-FR"/>
-        </w:rPr>
-        <w:t xml:space="preserve"> Développement du Premier Module: : Diagramme de Classes pour représenter la structure statique du système avec ses classes et relations.</w:t>
+        <w:ind w:left="770"/>
+        <w:rPr>
+          <w:lang w:val="fr-FR"/>
+        </w:rPr>
+      </w:pPr>
+      <w:r>
+        <w:rPr>
+          <w:lang w:val="fr-FR"/>
+        </w:rPr>
+        <w:t xml:space="preserve"> </w:t>
+      </w:r>
+      <w:r>
+        <w:rPr>
+          <w:color w:val="FF0000"/>
+          <w:u w:val="single"/>
+          <w:lang w:val="fr-FR"/>
+        </w:rPr>
+        <w:t>Développement du Premier Module :</w:t>
+      </w:r>
+      <w:r>
+        <w:rPr>
+          <w:color w:val="FF0000"/>
+          <w:lang w:val="fr-FR"/>
+        </w:rPr>
+        <w:t xml:space="preserve"> </w:t>
+      </w:r>
+      <w:r>
+        <w:rPr>
+          <w:b/>
+          <w:bCs/>
+          <w:i/>
+          <w:iCs/>
+          <w:lang w:val="fr-FR"/>
+        </w:rPr>
+        <w:t>Diagramme de Classes</w:t>
+      </w:r>
+      <w:r>
+        <w:rPr>
+          <w:lang w:val="fr-FR"/>
+        </w:rPr>
+        <w:t xml:space="preserve"> pour représenter la structure statique du système avec ses classes et relations.</w:t>
       </w:r>
     </w:p>
     <w:p>
@@ -6228,21 +6305,34 @@
       </w:pPr>
       <w:r>
         <w:rPr>
+          <w:color w:val="FF0000"/>
+          <w:u w:val="single"/>
           <w:lang w:val="fr-FR"/>
         </w:rPr>
         <w:t>Tests du Premier Module:</w:t>
       </w:r>
       <w:r>
         <w:rPr>
+          <w:color w:val="FF0000"/>
           <w:lang w:val="fr-FR"/>
         </w:rPr>
         <w:t xml:space="preserve"> </w:t>
       </w:r>
       <w:r>
         <w:rPr>
-          <w:lang w:val="fr-FR"/>
-        </w:rPr>
-        <w:t>: Diagramme d'Activité pour modéliser les différents processus et flux d'activités lors des tests.</w:t>
+          <w:b/>
+          <w:bCs/>
+          <w:i/>
+          <w:iCs/>
+          <w:lang w:val="fr-FR"/>
+        </w:rPr>
+        <w:t>Diagramme d'Activité</w:t>
+      </w:r>
+      <w:r>
+        <w:rPr>
+          <w:lang w:val="fr-FR"/>
+        </w:rPr>
+        <w:t xml:space="preserve"> pour modéliser les différents processus et flux d'activités lors des tests.</w:t>
       </w:r>
     </w:p>
     <w:p>
@@ -6314,19 +6404,40 @@
     <w:p>
       <w:pPr>
         <w:pStyle w:val="ListParagraph"/>
-        <w:numPr>
-          <w:ilvl w:val="0"/>
-          <w:numId w:val="4"/>
-        </w:numPr>
-        <w:rPr>
-          <w:lang w:val="fr-FR"/>
-        </w:rPr>
-      </w:pPr>
-      <w:r>
-        <w:rPr>
-          <w:lang w:val="fr-FR"/>
-        </w:rPr>
-        <w:t>Intégration du Premier Module: : Diagramme de Déploiement pour décrire la configuration matérielle du système et comment les composants logiciels sont déployés.</w:t>
+        <w:ind w:left="770"/>
+        <w:rPr>
+          <w:lang w:val="fr-FR"/>
+        </w:rPr>
+      </w:pPr>
+      <w:r>
+        <w:rPr>
+          <w:color w:val="FF0000"/>
+          <w:u w:val="single"/>
+          <w:lang w:val="fr-FR"/>
+        </w:rPr>
+        <w:t>Intégration du Premier Module</w:t>
+      </w:r>
+      <w:r>
+        <w:rPr>
+          <w:lang w:val="fr-FR"/>
+        </w:rPr>
+        <w:t xml:space="preserve">:  </w:t>
+      </w:r>
+      <w:r>
+        <w:rPr>
+          <w:b/>
+          <w:bCs/>
+          <w:i/>
+          <w:iCs/>
+          <w:lang w:val="fr-FR"/>
+        </w:rPr>
+        <w:t>Diagramme de Déploiement</w:t>
+      </w:r>
+      <w:r>
+        <w:rPr>
+          <w:lang w:val="fr-FR"/>
+        </w:rPr>
+        <w:t xml:space="preserve"> pour décrire la configuration matérielle du système et comment les composants logiciels sont déployés.</w:t>
       </w:r>
     </w:p>
     <w:p>

</xml_diff>

<commit_message>
Ma Part De conatruction des diagrammes
</commit_message>
<xml_diff>
--- a/POCESSUS DE DEVELOPPEMENT LOGICIEL (1).docx
+++ b/POCESSUS DE DEVELOPPEMENT LOGICIEL (1).docx
@@ -18,7 +18,16 @@
           <w:szCs w:val="32"/>
           <w:lang w:val="fr-FR"/>
         </w:rPr>
-        <w:t>GROUPE 6</w:t>
+        <w:t xml:space="preserve">GROUPE </w:t>
+      </w:r>
+      <w:r>
+        <w:rPr>
+          <w:color w:val="000000" w:themeColor="text1"/>
+          <w:sz w:val="32"/>
+          <w:szCs w:val="32"/>
+          <w:lang w:val="fr-FR"/>
+        </w:rPr>
+        <w:t>6</w:t>
       </w:r>
     </w:p>
     <w:p>
@@ -242,21 +251,7 @@
         <w:rPr>
           <w:lang w:val="fr-FR"/>
         </w:rPr>
-        <w:t>Fix, Cascade (</w:t>
-      </w:r>
-      <w:proofErr w:type="spellStart"/>
-      <w:r>
-        <w:rPr>
-          <w:lang w:val="fr-FR"/>
-        </w:rPr>
-        <w:t>Waterfall</w:t>
-      </w:r>
-      <w:proofErr w:type="spellEnd"/>
-      <w:r>
-        <w:rPr>
-          <w:lang w:val="fr-FR"/>
-        </w:rPr>
-        <w:t>), V, Spiral et Vagues. Chacun de ces modèles possède des caractéristiques uniques qui les rendent adaptés à des cas d'utilisation spécifiques. Dans cette analyse, nous examinerons en détail chaque modèle et leurs cas d'utilisation, afin de déterminer le modèle le plus approprié pour le développement d'une applicat</w:t>
+        <w:t>Fix, Cascade (Waterfall), V, Spiral et Vagues. Chacun de ces modèles possède des caractéristiques uniques qui les rendent adaptés à des cas d'utilisation spécifiques. Dans cette analyse, nous examinerons en détail chaque modèle et leurs cas d'utilisation, afin de déterminer le modèle le plus approprié pour le développement d'une applicat</w:t>
       </w:r>
       <w:r>
         <w:rPr>
@@ -1770,31 +1765,7 @@
           <w:u w:val="single"/>
           <w:lang w:val="fr-FR"/>
         </w:rPr>
-        <w:t xml:space="preserve"> Modèle en Cascade (</w:t>
-      </w:r>
-      <w:proofErr w:type="spellStart"/>
-      <w:r>
-        <w:rPr>
-          <w:b/>
-          <w:color w:val="FF0000"/>
-          <w:sz w:val="24"/>
-          <w:szCs w:val="24"/>
-          <w:u w:val="single"/>
-          <w:lang w:val="fr-FR"/>
-        </w:rPr>
-        <w:t>Waterfall</w:t>
-      </w:r>
-      <w:proofErr w:type="spellEnd"/>
-      <w:r>
-        <w:rPr>
-          <w:b/>
-          <w:color w:val="FF0000"/>
-          <w:sz w:val="24"/>
-          <w:szCs w:val="24"/>
-          <w:u w:val="single"/>
-          <w:lang w:val="fr-FR"/>
-        </w:rPr>
-        <w:t>) :</w:t>
+        <w:t xml:space="preserve"> Modèle en Cascade (Waterfall) :</w:t>
       </w:r>
     </w:p>
     <w:p>
@@ -1838,21 +1809,7 @@
         <w:rPr>
           <w:lang w:val="fr-FR"/>
         </w:rPr>
-        <w:t xml:space="preserve">Le modèle en Cascade, également connu sous le nom de modèle en </w:t>
-      </w:r>
-      <w:proofErr w:type="spellStart"/>
-      <w:r>
-        <w:rPr>
-          <w:lang w:val="fr-FR"/>
-        </w:rPr>
-        <w:t>Waterfall</w:t>
-      </w:r>
-      <w:proofErr w:type="spellEnd"/>
-      <w:r>
-        <w:rPr>
-          <w:lang w:val="fr-FR"/>
-        </w:rPr>
-        <w:t>, est un processus de développement logiciel linéaire et séquentiel. Il est constitué de plusieurs phases distinctes, où chaque phase doit être complétée avant de passer à la suivante. Les phases typiques incluent la définition des besoins, la conception, le développement, les tests, le déploiement et la maintenance.</w:t>
+        <w:t>Le modèle en Cascade, également connu sous le nom de modèle en Waterfall, est un processus de développement logiciel linéaire et séquentiel. Il est constitué de plusieurs phases distinctes, où chaque phase doit être complétée avant de passer à la suivante. Les phases typiques incluent la définition des besoins, la conception, le développement, les tests, le déploiement et la maintenance.</w:t>
       </w:r>
     </w:p>
     <w:p>
@@ -3033,7 +2990,6 @@
         </w:rPr>
         <w:t xml:space="preserve"> </w:t>
       </w:r>
-      <w:proofErr w:type="spellStart"/>
       <w:r>
         <w:rPr>
           <w:b/>
@@ -3043,19 +2999,7 @@
           <w:u w:val="single"/>
           <w:lang w:val="fr-FR"/>
         </w:rPr>
-        <w:t>Wave</w:t>
-      </w:r>
-      <w:proofErr w:type="spellEnd"/>
-      <w:r>
-        <w:rPr>
-          <w:b/>
-          <w:color w:val="FF0000"/>
-          <w:sz w:val="24"/>
-          <w:szCs w:val="24"/>
-          <w:u w:val="single"/>
-          <w:lang w:val="fr-FR"/>
-        </w:rPr>
-        <w:t xml:space="preserve"> model) </w:t>
+        <w:t xml:space="preserve">Wave model) </w:t>
       </w:r>
     </w:p>
     <w:p>
@@ -3109,27 +3053,13 @@
         <w:rPr>
           <w:lang w:val="fr-FR"/>
         </w:rPr>
-        <w:t xml:space="preserve">nt connu sous le nom de modèle </w:t>
-      </w:r>
-      <w:proofErr w:type="spellStart"/>
-      <w:r>
-        <w:rPr>
-          <w:lang w:val="fr-FR"/>
-        </w:rPr>
-        <w:t>w</w:t>
-      </w:r>
-      <w:r>
-        <w:rPr>
-          <w:lang w:val="fr-FR"/>
-        </w:rPr>
-        <w:t>ave</w:t>
-      </w:r>
-      <w:proofErr w:type="spellEnd"/>
-      <w:r>
-        <w:rPr>
-          <w:lang w:val="fr-FR"/>
-        </w:rPr>
-        <w:t>, combine des aspects du modèle en V et des méthodes agiles. Il vise à offrir une certaine flexibilité tout en gardant une structure de développement claire. Le processus se déroule en vagues successives, où chaque vague représente un cycle de développement itératif.</w:t>
+        <w:t>nt connu sous le nom de modèle w</w:t>
+      </w:r>
+      <w:r>
+        <w:rPr>
+          <w:lang w:val="fr-FR"/>
+        </w:rPr>
+        <w:t>ave, combine des aspects du modèle en V et des méthodes agiles. Il vise à offrir une certaine flexibilité tout en gardant une structure de développement claire. Le processus se déroule en vagues successives, où chaque vague représente un cycle de développement itératif.</w:t>
       </w:r>
     </w:p>
     <w:p>
@@ -4299,33 +4229,7 @@
           <w:u w:val="single"/>
           <w:lang w:val="fr-FR"/>
         </w:rPr>
-        <w:t xml:space="preserve">Présentation du modèle </w:t>
-      </w:r>
-      <w:proofErr w:type="spellStart"/>
-      <w:r>
-        <w:rPr>
-          <w:b/>
-          <w:bCs/>
-          <w:color w:val="FF0000"/>
-          <w:sz w:val="28"/>
-          <w:szCs w:val="28"/>
-          <w:u w:val="single"/>
-          <w:lang w:val="fr-FR"/>
-        </w:rPr>
-        <w:t>incremental</w:t>
-      </w:r>
-      <w:proofErr w:type="spellEnd"/>
-      <w:r>
-        <w:rPr>
-          <w:b/>
-          <w:bCs/>
-          <w:color w:val="FF0000"/>
-          <w:sz w:val="28"/>
-          <w:szCs w:val="28"/>
-          <w:u w:val="single"/>
-          <w:lang w:val="fr-FR"/>
-        </w:rPr>
-        <w:t xml:space="preserve"> détaillé</w:t>
+        <w:t>Présentation du modèle incremental détaillé</w:t>
       </w:r>
     </w:p>
     <w:p>
@@ -5865,7 +5769,7 @@
         <w:rPr>
           <w:lang w:val="fr-FR"/>
         </w:rPr>
-        <w:t>Base de données relationnelle : MySQL ou PostgreSQL.</w:t>
+        <w:t>Base de données relationnelle : MySQL</w:t>
       </w:r>
     </w:p>
     <w:p>
@@ -5898,57 +5802,8 @@
           <w:b/>
           <w:lang w:val="fr-FR"/>
         </w:rPr>
-        <w:t xml:space="preserve">Diagrammes </w:t>
-      </w:r>
-      <w:proofErr w:type="spellStart"/>
-      <w:r>
-        <w:rPr>
-          <w:b/>
-          <w:lang w:val="fr-FR"/>
-        </w:rPr>
-        <w:t>Uml</w:t>
-      </w:r>
-      <w:proofErr w:type="spellEnd"/>
-      <w:r>
-        <w:rPr>
-          <w:b/>
-          <w:lang w:val="fr-FR"/>
-        </w:rPr>
-        <w:t xml:space="preserve"> intervenant </w:t>
-      </w:r>
-      <w:proofErr w:type="spellStart"/>
-      <w:r>
-        <w:rPr>
-          <w:b/>
-          <w:lang w:val="fr-FR"/>
-        </w:rPr>
-        <w:t>a</w:t>
-      </w:r>
-      <w:proofErr w:type="spellEnd"/>
-      <w:r>
-        <w:rPr>
-          <w:b/>
-          <w:lang w:val="fr-FR"/>
-        </w:rPr>
-        <w:t xml:space="preserve"> chaque Etape du Model </w:t>
-      </w:r>
-      <w:proofErr w:type="spellStart"/>
-      <w:r>
-        <w:rPr>
-          <w:b/>
-          <w:lang w:val="fr-FR"/>
-        </w:rPr>
-        <w:t>Incremental</w:t>
-      </w:r>
-      <w:proofErr w:type="spellEnd"/>
-    </w:p>
-    <w:p>
-      <w:pPr>
-        <w:rPr>
-          <w:b/>
-          <w:lang w:val="fr-FR"/>
-        </w:rPr>
-      </w:pPr>
+        <w:t>Diagrammes Uml intervenant a chaque Etape du Model Incremental</w:t>
+      </w:r>
     </w:p>
     <w:p>
       <w:pPr>
@@ -5986,13 +5841,18 @@
         <w:rPr>
           <w:lang w:val="fr-FR"/>
         </w:rPr>
-        <w:t xml:space="preserve"> pour identifier les interactions entre les acteurs et le système, ainsi que les principales fonctionnalités</w:t>
-      </w:r>
-    </w:p>
-    <w:p>
-      <w:pPr>
-        <w:pStyle w:val="ListParagraph"/>
-        <w:ind w:left="770"/>
+        <w:t xml:space="preserve"> pour identifier les interactions entre les acteurs et le système, ainsi que les principales fonctionnalité</w:t>
+      </w:r>
+      <w:r>
+        <w:rPr>
+          <w:lang w:val="fr-FR"/>
+        </w:rPr>
+        <w:t>s</w:t>
+      </w:r>
+    </w:p>
+    <w:p>
+      <w:pPr>
+        <w:ind w:left="410"/>
         <w:rPr>
           <w:lang w:val="fr-FR"/>
         </w:rPr>
@@ -6004,10 +5864,10 @@
         </w:rPr>
         <w:lastRenderedPageBreak/>
         <w:drawing>
-          <wp:inline distT="0" distB="0" distL="0" distR="0" wp14:anchorId="44663A4B" wp14:editId="2BEC3D08">
-            <wp:extent cx="5943600" cy="2451735"/>
-            <wp:effectExtent l="0" t="0" r="0" b="5715"/>
-            <wp:docPr id="2" name="Picture 2"/>
+          <wp:inline distT="0" distB="0" distL="0" distR="0" wp14:anchorId="4DE547BB" wp14:editId="50B91B2A">
+            <wp:extent cx="5943600" cy="2453005"/>
+            <wp:effectExtent l="0" t="0" r="0" b="4445"/>
+            <wp:docPr id="12" name="Picture 12"/>
             <wp:cNvGraphicFramePr>
               <a:graphicFrameLocks xmlns:a="http://schemas.openxmlformats.org/drawingml/2006/main" noChangeAspect="1"/>
             </wp:cNvGraphicFramePr>
@@ -6015,7 +5875,7 @@
               <a:graphicData uri="http://schemas.openxmlformats.org/drawingml/2006/picture">
                 <pic:pic xmlns:pic="http://schemas.openxmlformats.org/drawingml/2006/picture">
                   <pic:nvPicPr>
-                    <pic:cNvPr id="2" name="Picture 2"/>
+                    <pic:cNvPr id="12" name="Picture 12"/>
                     <pic:cNvPicPr/>
                   </pic:nvPicPr>
                   <pic:blipFill>
@@ -6033,7 +5893,7 @@
                   <pic:spPr>
                     <a:xfrm>
                       <a:off x="0" y="0"/>
-                      <a:ext cx="5943600" cy="2451735"/>
+                      <a:ext cx="5943600" cy="2453005"/>
                     </a:xfrm>
                     <a:prstGeom prst="rect">
                       <a:avLst/>
@@ -6106,19 +5966,30 @@
         <w:pStyle w:val="ListParagraph"/>
         <w:ind w:left="770"/>
         <w:rPr>
-          <w:lang w:val="fr-FR"/>
-        </w:rPr>
-      </w:pPr>
-      <w:r>
-        <w:rPr>
           <w:noProof/>
           <w:lang w:val="fr-FR"/>
         </w:rPr>
+      </w:pPr>
+    </w:p>
+    <w:p>
+      <w:pPr>
+        <w:pStyle w:val="ListParagraph"/>
+        <w:ind w:left="770"/>
+        <w:rPr>
+          <w:lang w:val="fr-FR"/>
+        </w:rPr>
+      </w:pPr>
+      <w:r>
+        <w:rPr>
+          <w:noProof/>
+          <w:lang w:val="fr-FR"/>
+        </w:rPr>
+        <w:lastRenderedPageBreak/>
         <w:drawing>
-          <wp:inline distT="0" distB="0" distL="0" distR="0" wp14:anchorId="5DFC872F" wp14:editId="7DC7ED7D">
-            <wp:extent cx="5943600" cy="4850130"/>
-            <wp:effectExtent l="0" t="0" r="0" b="7620"/>
-            <wp:docPr id="4" name="Picture 4"/>
+          <wp:inline distT="0" distB="0" distL="0" distR="0" wp14:anchorId="0FD52794" wp14:editId="0AA03553">
+            <wp:extent cx="5649113" cy="5934903"/>
+            <wp:effectExtent l="0" t="0" r="8890" b="8890"/>
+            <wp:docPr id="11" name="Picture 11"/>
             <wp:cNvGraphicFramePr>
               <a:graphicFrameLocks xmlns:a="http://schemas.openxmlformats.org/drawingml/2006/main" noChangeAspect="1"/>
             </wp:cNvGraphicFramePr>
@@ -6126,7 +5997,7 @@
               <a:graphicData uri="http://schemas.openxmlformats.org/drawingml/2006/picture">
                 <pic:pic xmlns:pic="http://schemas.openxmlformats.org/drawingml/2006/picture">
                   <pic:nvPicPr>
-                    <pic:cNvPr id="4" name="Picture 4"/>
+                    <pic:cNvPr id="11" name="Picture 11"/>
                     <pic:cNvPicPr/>
                   </pic:nvPicPr>
                   <pic:blipFill>
@@ -6144,7 +6015,7 @@
                   <pic:spPr>
                     <a:xfrm>
                       <a:off x="0" y="0"/>
-                      <a:ext cx="5943600" cy="4850130"/>
+                      <a:ext cx="5649113" cy="5934903"/>
                     </a:xfrm>
                     <a:prstGeom prst="rect">
                       <a:avLst/>
@@ -6174,15 +6045,6 @@
           <w:lang w:val="fr-FR"/>
         </w:rPr>
       </w:pPr>
-    </w:p>
-    <w:p>
-      <w:pPr>
-        <w:pStyle w:val="ListParagraph"/>
-        <w:ind w:left="770"/>
-        <w:rPr>
-          <w:lang w:val="fr-FR"/>
-        </w:rPr>
-      </w:pPr>
       <w:r>
         <w:rPr>
           <w:lang w:val="fr-FR"/>
@@ -6229,16 +6091,26 @@
           <w:lang w:val="fr-FR"/>
         </w:rPr>
       </w:pPr>
+    </w:p>
+    <w:p>
+      <w:pPr>
+        <w:pStyle w:val="ListParagraph"/>
+        <w:ind w:left="770"/>
+        <w:rPr>
+          <w:lang w:val="fr-FR"/>
+        </w:rPr>
+      </w:pPr>
       <w:r>
         <w:rPr>
           <w:noProof/>
           <w:lang w:val="fr-FR"/>
         </w:rPr>
+        <w:lastRenderedPageBreak/>
         <w:drawing>
-          <wp:inline distT="0" distB="0" distL="0" distR="0" wp14:anchorId="14FDA3EB" wp14:editId="27E9E58F">
-            <wp:extent cx="5943600" cy="3960495"/>
-            <wp:effectExtent l="0" t="0" r="0" b="1905"/>
-            <wp:docPr id="5" name="Picture 5"/>
+          <wp:inline distT="0" distB="0" distL="0" distR="0" wp14:anchorId="1ACCE68A" wp14:editId="19D6F896">
+            <wp:extent cx="5943600" cy="4004310"/>
+            <wp:effectExtent l="0" t="0" r="0" b="0"/>
+            <wp:docPr id="10" name="Picture 10"/>
             <wp:cNvGraphicFramePr>
               <a:graphicFrameLocks xmlns:a="http://schemas.openxmlformats.org/drawingml/2006/main" noChangeAspect="1"/>
             </wp:cNvGraphicFramePr>
@@ -6246,7 +6118,7 @@
               <a:graphicData uri="http://schemas.openxmlformats.org/drawingml/2006/picture">
                 <pic:pic xmlns:pic="http://schemas.openxmlformats.org/drawingml/2006/picture">
                   <pic:nvPicPr>
-                    <pic:cNvPr id="5" name="Picture 5"/>
+                    <pic:cNvPr id="10" name="Picture 10"/>
                     <pic:cNvPicPr/>
                   </pic:nvPicPr>
                   <pic:blipFill>
@@ -6264,7 +6136,7 @@
                   <pic:spPr>
                     <a:xfrm>
                       <a:off x="0" y="0"/>
-                      <a:ext cx="5943600" cy="3960495"/>
+                      <a:ext cx="5943600" cy="4004310"/>
                     </a:xfrm>
                     <a:prstGeom prst="rect">
                       <a:avLst/>
@@ -6294,15 +6166,6 @@
           <w:lang w:val="fr-FR"/>
         </w:rPr>
       </w:pPr>
-    </w:p>
-    <w:p>
-      <w:pPr>
-        <w:pStyle w:val="ListParagraph"/>
-        <w:ind w:left="770"/>
-        <w:rPr>
-          <w:lang w:val="fr-FR"/>
-        </w:rPr>
-      </w:pPr>
       <w:r>
         <w:rPr>
           <w:color w:val="FF0000"/>
@@ -6343,6 +6206,43 @@
           <w:lang w:val="fr-FR"/>
         </w:rPr>
       </w:pPr>
+    </w:p>
+    <w:p>
+      <w:pPr>
+        <w:pStyle w:val="ListParagraph"/>
+        <w:numPr>
+          <w:ilvl w:val="0"/>
+          <w:numId w:val="43"/>
+        </w:numPr>
+        <w:rPr>
+          <w:lang w:val="fr-FR"/>
+        </w:rPr>
+      </w:pPr>
+      <w:r>
+        <w:rPr>
+          <w:lang w:val="fr-FR"/>
+        </w:rPr>
+        <w:t>Diagramme d’activite d’emprunt d’un Livre</w:t>
+      </w:r>
+    </w:p>
+    <w:p>
+      <w:pPr>
+        <w:pStyle w:val="ListParagraph"/>
+        <w:ind w:left="770"/>
+        <w:rPr>
+          <w:noProof/>
+          <w:lang w:val="fr-FR"/>
+        </w:rPr>
+      </w:pPr>
+    </w:p>
+    <w:p>
+      <w:pPr>
+        <w:pStyle w:val="ListParagraph"/>
+        <w:ind w:left="770"/>
+        <w:rPr>
+          <w:lang w:val="fr-FR"/>
+        </w:rPr>
+      </w:pPr>
       <w:r>
         <w:rPr>
           <w:noProof/>
@@ -6350,10 +6250,10 @@
         </w:rPr>
         <w:lastRenderedPageBreak/>
         <w:drawing>
-          <wp:inline distT="0" distB="0" distL="0" distR="0" wp14:anchorId="75C4029C" wp14:editId="4ADC08F9">
-            <wp:extent cx="3629532" cy="5696745"/>
-            <wp:effectExtent l="0" t="0" r="9525" b="0"/>
-            <wp:docPr id="6" name="Picture 6"/>
+          <wp:inline distT="0" distB="0" distL="0" distR="0" wp14:anchorId="25EABA9C" wp14:editId="710AEBBF">
+            <wp:extent cx="4753638" cy="6096851"/>
+            <wp:effectExtent l="0" t="0" r="8890" b="0"/>
+            <wp:docPr id="9" name="Picture 9"/>
             <wp:cNvGraphicFramePr>
               <a:graphicFrameLocks xmlns:a="http://schemas.openxmlformats.org/drawingml/2006/main" noChangeAspect="1"/>
             </wp:cNvGraphicFramePr>
@@ -6361,7 +6261,7 @@
               <a:graphicData uri="http://schemas.openxmlformats.org/drawingml/2006/picture">
                 <pic:pic xmlns:pic="http://schemas.openxmlformats.org/drawingml/2006/picture">
                   <pic:nvPicPr>
-                    <pic:cNvPr id="6" name="Picture 6"/>
+                    <pic:cNvPr id="9" name="Picture 9"/>
                     <pic:cNvPicPr/>
                   </pic:nvPicPr>
                   <pic:blipFill>
@@ -6379,7 +6279,7 @@
                   <pic:spPr>
                     <a:xfrm>
                       <a:off x="0" y="0"/>
-                      <a:ext cx="3629532" cy="5696745"/>
+                      <a:ext cx="4753638" cy="6096851"/>
                     </a:xfrm>
                     <a:prstGeom prst="rect">
                       <a:avLst/>
@@ -6968,16 +6868,33 @@
         <w:rPr>
           <w:lang w:val="fr-FR"/>
         </w:rPr>
-        <w:t xml:space="preserve">Eclipse IDE for Java </w:t>
-      </w:r>
-      <w:proofErr w:type="spellStart"/>
-      <w:r>
-        <w:rPr>
-          <w:lang w:val="fr-FR"/>
-        </w:rPr>
-        <w:t>Developers</w:t>
-      </w:r>
-      <w:proofErr w:type="spellEnd"/>
+        <w:t xml:space="preserve">Eclipse IDE for Java Developers </w:t>
+      </w:r>
+      <w:r>
+        <w:rPr>
+          <w:lang w:val="fr-FR"/>
+        </w:rPr>
+        <w:t xml:space="preserve"> pour le développement.</w:t>
+      </w:r>
+    </w:p>
+    <w:p>
+      <w:pPr>
+        <w:rPr>
+          <w:lang w:val="fr-FR"/>
+        </w:rPr>
+      </w:pPr>
+      <w:r>
+        <w:rPr>
+          <w:lang w:val="fr-FR"/>
+        </w:rPr>
+        <w:t>- Framework g</w:t>
+      </w:r>
+      <w:r>
+        <w:rPr>
+          <w:lang w:val="fr-FR"/>
+        </w:rPr>
+        <w:t>raphique</w:t>
+      </w:r>
       <w:r>
         <w:rPr>
           <w:lang w:val="fr-FR"/>
@@ -6988,47 +6905,14 @@
         <w:rPr>
           <w:lang w:val="fr-FR"/>
         </w:rPr>
-        <w:t xml:space="preserve"> pour le développement.</w:t>
-      </w:r>
-    </w:p>
-    <w:p>
-      <w:pPr>
-        <w:rPr>
-          <w:lang w:val="fr-FR"/>
-        </w:rPr>
-      </w:pPr>
-      <w:r>
-        <w:rPr>
-          <w:lang w:val="fr-FR"/>
-        </w:rPr>
-        <w:t>- Framework g</w:t>
-      </w:r>
-      <w:r>
-        <w:rPr>
-          <w:lang w:val="fr-FR"/>
-        </w:rPr>
-        <w:t>raphique</w:t>
-      </w:r>
-      <w:r>
-        <w:rPr>
-          <w:lang w:val="fr-FR"/>
-        </w:rPr>
-        <w:t xml:space="preserve"> </w:t>
-      </w:r>
-      <w:r>
-        <w:rPr>
-          <w:lang w:val="fr-FR"/>
-        </w:rPr>
         <w:t xml:space="preserve">: Utilisation de </w:t>
       </w:r>
-      <w:proofErr w:type="spellStart"/>
-      <w:r>
-        <w:rPr>
-          <w:lang w:val="fr-FR"/>
-        </w:rPr>
-        <w:t>bootstrap</w:t>
-      </w:r>
-      <w:proofErr w:type="spellEnd"/>
+      <w:r>
+        <w:rPr>
+          <w:lang w:val="fr-FR"/>
+        </w:rPr>
+        <w:t>Java Swing</w:t>
+      </w:r>
       <w:r>
         <w:rPr>
           <w:lang w:val="fr-FR"/>
@@ -7111,19 +6995,30 @@
         </w:rPr>
         <w:t xml:space="preserve">- Gestion de Projet : Utilisation de </w:t>
       </w:r>
-      <w:proofErr w:type="spellStart"/>
       <w:r>
         <w:rPr>
           <w:lang w:val="fr-FR"/>
         </w:rPr>
         <w:t>GanttProject</w:t>
       </w:r>
-      <w:proofErr w:type="spellEnd"/>
       <w:r>
         <w:rPr>
           <w:lang w:val="fr-FR"/>
         </w:rPr>
         <w:t xml:space="preserve"> comme outil de gestion de projet.</w:t>
+      </w:r>
+    </w:p>
+    <w:p>
+      <w:pPr>
+        <w:rPr>
+          <w:lang w:val="fr-FR"/>
+        </w:rPr>
+      </w:pPr>
+      <w:r>
+        <w:rPr>
+          <w:lang w:val="fr-FR"/>
+        </w:rPr>
+        <w:t>- Canvas Pour la representation du diagramme circulaire</w:t>
       </w:r>
     </w:p>
     <w:p>
@@ -7246,6 +7141,18 @@
           <w:lang w:val="fr-FR"/>
         </w:rPr>
         <w:t>Diagramme Circulaire (Pie Chart)</w:t>
+      </w:r>
+      <w:r>
+        <w:rPr>
+          <w:b/>
+          <w:bCs/>
+          <w:color w:val="FF0000"/>
+          <w:sz w:val="28"/>
+          <w:szCs w:val="28"/>
+          <w:u w:val="single"/>
+          <w:lang w:val="fr-FR"/>
+        </w:rPr>
+        <w:t xml:space="preserve"> du Projet</w:t>
       </w:r>
     </w:p>
     <w:p>
@@ -7271,6 +7178,7 @@
           <w:u w:val="single"/>
           <w:lang w:val="fr-FR"/>
         </w:rPr>
+        <w:lastRenderedPageBreak/>
         <w:drawing>
           <wp:inline distT="0" distB="0" distL="0" distR="0" wp14:anchorId="15044150" wp14:editId="3B942AFA">
             <wp:extent cx="5943600" cy="4457700"/>
@@ -8236,6 +8144,95 @@
     </w:lvl>
   </w:abstractNum>
   <w:abstractNum w:abstractNumId="8" w15:restartNumberingAfterBreak="0">
+    <w:nsid w:val="19EB7ECF"/>
+    <w:multiLevelType w:val="hybridMultilevel"/>
+    <w:tmpl w:val="AE3A7462"/>
+    <w:lvl w:ilvl="0" w:tplc="B3565B44">
+      <w:start w:val="1"/>
+      <w:numFmt w:val="decimal"/>
+      <w:lvlText w:val="%1."/>
+      <w:lvlJc w:val="left"/>
+      <w:pPr>
+        <w:ind w:left="1130" w:hanging="360"/>
+      </w:pPr>
+      <w:rPr>
+        <w:rFonts w:hint="default"/>
+      </w:rPr>
+    </w:lvl>
+    <w:lvl w:ilvl="1" w:tplc="04090019" w:tentative="1">
+      <w:start w:val="1"/>
+      <w:numFmt w:val="lowerLetter"/>
+      <w:lvlText w:val="%2."/>
+      <w:lvlJc w:val="left"/>
+      <w:pPr>
+        <w:ind w:left="1850" w:hanging="360"/>
+      </w:pPr>
+    </w:lvl>
+    <w:lvl w:ilvl="2" w:tplc="0409001B" w:tentative="1">
+      <w:start w:val="1"/>
+      <w:numFmt w:val="lowerRoman"/>
+      <w:lvlText w:val="%3."/>
+      <w:lvlJc w:val="right"/>
+      <w:pPr>
+        <w:ind w:left="2570" w:hanging="180"/>
+      </w:pPr>
+    </w:lvl>
+    <w:lvl w:ilvl="3" w:tplc="0409000F" w:tentative="1">
+      <w:start w:val="1"/>
+      <w:numFmt w:val="decimal"/>
+      <w:lvlText w:val="%4."/>
+      <w:lvlJc w:val="left"/>
+      <w:pPr>
+        <w:ind w:left="3290" w:hanging="360"/>
+      </w:pPr>
+    </w:lvl>
+    <w:lvl w:ilvl="4" w:tplc="04090019" w:tentative="1">
+      <w:start w:val="1"/>
+      <w:numFmt w:val="lowerLetter"/>
+      <w:lvlText w:val="%5."/>
+      <w:lvlJc w:val="left"/>
+      <w:pPr>
+        <w:ind w:left="4010" w:hanging="360"/>
+      </w:pPr>
+    </w:lvl>
+    <w:lvl w:ilvl="5" w:tplc="0409001B" w:tentative="1">
+      <w:start w:val="1"/>
+      <w:numFmt w:val="lowerRoman"/>
+      <w:lvlText w:val="%6."/>
+      <w:lvlJc w:val="right"/>
+      <w:pPr>
+        <w:ind w:left="4730" w:hanging="180"/>
+      </w:pPr>
+    </w:lvl>
+    <w:lvl w:ilvl="6" w:tplc="0409000F" w:tentative="1">
+      <w:start w:val="1"/>
+      <w:numFmt w:val="decimal"/>
+      <w:lvlText w:val="%7."/>
+      <w:lvlJc w:val="left"/>
+      <w:pPr>
+        <w:ind w:left="5450" w:hanging="360"/>
+      </w:pPr>
+    </w:lvl>
+    <w:lvl w:ilvl="7" w:tplc="04090019" w:tentative="1">
+      <w:start w:val="1"/>
+      <w:numFmt w:val="lowerLetter"/>
+      <w:lvlText w:val="%8."/>
+      <w:lvlJc w:val="left"/>
+      <w:pPr>
+        <w:ind w:left="6170" w:hanging="360"/>
+      </w:pPr>
+    </w:lvl>
+    <w:lvl w:ilvl="8" w:tplc="0409001B" w:tentative="1">
+      <w:start w:val="1"/>
+      <w:numFmt w:val="lowerRoman"/>
+      <w:lvlText w:val="%9."/>
+      <w:lvlJc w:val="right"/>
+      <w:pPr>
+        <w:ind w:left="6890" w:hanging="180"/>
+      </w:pPr>
+    </w:lvl>
+  </w:abstractNum>
+  <w:abstractNum w:abstractNumId="9" w15:restartNumberingAfterBreak="0">
     <w:nsid w:val="1A4E4EC9"/>
     <w:multiLevelType w:val="hybridMultilevel"/>
     <w:tmpl w:val="4B2890B8"/>
@@ -8349,7 +8346,7 @@
       </w:rPr>
     </w:lvl>
   </w:abstractNum>
-  <w:abstractNum w:abstractNumId="9" w15:restartNumberingAfterBreak="0">
+  <w:abstractNum w:abstractNumId="10" w15:restartNumberingAfterBreak="0">
     <w:nsid w:val="210D2527"/>
     <w:multiLevelType w:val="hybridMultilevel"/>
     <w:tmpl w:val="E8547470"/>
@@ -8462,7 +8459,7 @@
       </w:rPr>
     </w:lvl>
   </w:abstractNum>
-  <w:abstractNum w:abstractNumId="10" w15:restartNumberingAfterBreak="0">
+  <w:abstractNum w:abstractNumId="11" w15:restartNumberingAfterBreak="0">
     <w:nsid w:val="252C4608"/>
     <w:multiLevelType w:val="hybridMultilevel"/>
     <w:tmpl w:val="56543732"/>
@@ -8575,7 +8572,7 @@
       </w:rPr>
     </w:lvl>
   </w:abstractNum>
-  <w:abstractNum w:abstractNumId="11" w15:restartNumberingAfterBreak="0">
+  <w:abstractNum w:abstractNumId="12" w15:restartNumberingAfterBreak="0">
     <w:nsid w:val="297233FC"/>
     <w:multiLevelType w:val="hybridMultilevel"/>
     <w:tmpl w:val="F20A0284"/>
@@ -8688,7 +8685,7 @@
       </w:rPr>
     </w:lvl>
   </w:abstractNum>
-  <w:abstractNum w:abstractNumId="12" w15:restartNumberingAfterBreak="0">
+  <w:abstractNum w:abstractNumId="13" w15:restartNumberingAfterBreak="0">
     <w:nsid w:val="2AA661F9"/>
     <w:multiLevelType w:val="hybridMultilevel"/>
     <w:tmpl w:val="88AEEB0C"/>
@@ -8802,7 +8799,7 @@
       </w:rPr>
     </w:lvl>
   </w:abstractNum>
-  <w:abstractNum w:abstractNumId="13" w15:restartNumberingAfterBreak="0">
+  <w:abstractNum w:abstractNumId="14" w15:restartNumberingAfterBreak="0">
     <w:nsid w:val="2D024E69"/>
     <w:multiLevelType w:val="hybridMultilevel"/>
     <w:tmpl w:val="61A43BBA"/>
@@ -8916,7 +8913,7 @@
       </w:rPr>
     </w:lvl>
   </w:abstractNum>
-  <w:abstractNum w:abstractNumId="14" w15:restartNumberingAfterBreak="0">
+  <w:abstractNum w:abstractNumId="15" w15:restartNumberingAfterBreak="0">
     <w:nsid w:val="30FA20B7"/>
     <w:multiLevelType w:val="hybridMultilevel"/>
     <w:tmpl w:val="84F05FF4"/>
@@ -9029,7 +9026,7 @@
       </w:rPr>
     </w:lvl>
   </w:abstractNum>
-  <w:abstractNum w:abstractNumId="15" w15:restartNumberingAfterBreak="0">
+  <w:abstractNum w:abstractNumId="16" w15:restartNumberingAfterBreak="0">
     <w:nsid w:val="313E4E1E"/>
     <w:multiLevelType w:val="hybridMultilevel"/>
     <w:tmpl w:val="2D7AEA92"/>
@@ -9143,7 +9140,7 @@
       </w:rPr>
     </w:lvl>
   </w:abstractNum>
-  <w:abstractNum w:abstractNumId="16" w15:restartNumberingAfterBreak="0">
+  <w:abstractNum w:abstractNumId="17" w15:restartNumberingAfterBreak="0">
     <w:nsid w:val="31FC44C7"/>
     <w:multiLevelType w:val="hybridMultilevel"/>
     <w:tmpl w:val="74B602F2"/>
@@ -9257,7 +9254,7 @@
       </w:rPr>
     </w:lvl>
   </w:abstractNum>
-  <w:abstractNum w:abstractNumId="17" w15:restartNumberingAfterBreak="0">
+  <w:abstractNum w:abstractNumId="18" w15:restartNumberingAfterBreak="0">
     <w:nsid w:val="32564B31"/>
     <w:multiLevelType w:val="hybridMultilevel"/>
     <w:tmpl w:val="D212AC74"/>
@@ -9370,7 +9367,7 @@
       </w:rPr>
     </w:lvl>
   </w:abstractNum>
-  <w:abstractNum w:abstractNumId="18" w15:restartNumberingAfterBreak="0">
+  <w:abstractNum w:abstractNumId="19" w15:restartNumberingAfterBreak="0">
     <w:nsid w:val="325F2C3A"/>
     <w:multiLevelType w:val="hybridMultilevel"/>
     <w:tmpl w:val="0F3826C0"/>
@@ -9484,7 +9481,7 @@
       </w:rPr>
     </w:lvl>
   </w:abstractNum>
-  <w:abstractNum w:abstractNumId="19" w15:restartNumberingAfterBreak="0">
+  <w:abstractNum w:abstractNumId="20" w15:restartNumberingAfterBreak="0">
     <w:nsid w:val="34AF57E6"/>
     <w:multiLevelType w:val="hybridMultilevel"/>
     <w:tmpl w:val="BE2C52D4"/>
@@ -9574,7 +9571,7 @@
       </w:pPr>
     </w:lvl>
   </w:abstractNum>
-  <w:abstractNum w:abstractNumId="20" w15:restartNumberingAfterBreak="0">
+  <w:abstractNum w:abstractNumId="21" w15:restartNumberingAfterBreak="0">
     <w:nsid w:val="3B3E77EF"/>
     <w:multiLevelType w:val="hybridMultilevel"/>
     <w:tmpl w:val="E19A800A"/>
@@ -9687,7 +9684,7 @@
       </w:rPr>
     </w:lvl>
   </w:abstractNum>
-  <w:abstractNum w:abstractNumId="21" w15:restartNumberingAfterBreak="0">
+  <w:abstractNum w:abstractNumId="22" w15:restartNumberingAfterBreak="0">
     <w:nsid w:val="3C9A2D20"/>
     <w:multiLevelType w:val="hybridMultilevel"/>
     <w:tmpl w:val="1BC6EE34"/>
@@ -9778,7 +9775,7 @@
       </w:pPr>
     </w:lvl>
   </w:abstractNum>
-  <w:abstractNum w:abstractNumId="22" w15:restartNumberingAfterBreak="0">
+  <w:abstractNum w:abstractNumId="23" w15:restartNumberingAfterBreak="0">
     <w:nsid w:val="40E73009"/>
     <w:multiLevelType w:val="hybridMultilevel"/>
     <w:tmpl w:val="04464766"/>
@@ -9891,7 +9888,7 @@
       </w:rPr>
     </w:lvl>
   </w:abstractNum>
-  <w:abstractNum w:abstractNumId="23" w15:restartNumberingAfterBreak="0">
+  <w:abstractNum w:abstractNumId="24" w15:restartNumberingAfterBreak="0">
     <w:nsid w:val="435563B7"/>
     <w:multiLevelType w:val="hybridMultilevel"/>
     <w:tmpl w:val="25BA9ECC"/>
@@ -10005,7 +10002,7 @@
       </w:rPr>
     </w:lvl>
   </w:abstractNum>
-  <w:abstractNum w:abstractNumId="24" w15:restartNumberingAfterBreak="0">
+  <w:abstractNum w:abstractNumId="25" w15:restartNumberingAfterBreak="0">
     <w:nsid w:val="44762BB0"/>
     <w:multiLevelType w:val="hybridMultilevel"/>
     <w:tmpl w:val="BB86A81A"/>
@@ -10119,7 +10116,7 @@
       </w:rPr>
     </w:lvl>
   </w:abstractNum>
-  <w:abstractNum w:abstractNumId="25" w15:restartNumberingAfterBreak="0">
+  <w:abstractNum w:abstractNumId="26" w15:restartNumberingAfterBreak="0">
     <w:nsid w:val="44D30E64"/>
     <w:multiLevelType w:val="hybridMultilevel"/>
     <w:tmpl w:val="3ECEC754"/>
@@ -10233,7 +10230,7 @@
       </w:rPr>
     </w:lvl>
   </w:abstractNum>
-  <w:abstractNum w:abstractNumId="26" w15:restartNumberingAfterBreak="0">
+  <w:abstractNum w:abstractNumId="27" w15:restartNumberingAfterBreak="0">
     <w:nsid w:val="45E528C5"/>
     <w:multiLevelType w:val="hybridMultilevel"/>
     <w:tmpl w:val="6B52B5F8"/>
@@ -10346,7 +10343,7 @@
       </w:rPr>
     </w:lvl>
   </w:abstractNum>
-  <w:abstractNum w:abstractNumId="27" w15:restartNumberingAfterBreak="0">
+  <w:abstractNum w:abstractNumId="28" w15:restartNumberingAfterBreak="0">
     <w:nsid w:val="46631A72"/>
     <w:multiLevelType w:val="hybridMultilevel"/>
     <w:tmpl w:val="95FED164"/>
@@ -10460,7 +10457,7 @@
       </w:rPr>
     </w:lvl>
   </w:abstractNum>
-  <w:abstractNum w:abstractNumId="28" w15:restartNumberingAfterBreak="0">
+  <w:abstractNum w:abstractNumId="29" w15:restartNumberingAfterBreak="0">
     <w:nsid w:val="48966FBF"/>
     <w:multiLevelType w:val="hybridMultilevel"/>
     <w:tmpl w:val="92F8A724"/>
@@ -10573,7 +10570,7 @@
       </w:rPr>
     </w:lvl>
   </w:abstractNum>
-  <w:abstractNum w:abstractNumId="29" w15:restartNumberingAfterBreak="0">
+  <w:abstractNum w:abstractNumId="30" w15:restartNumberingAfterBreak="0">
     <w:nsid w:val="4E431C1B"/>
     <w:multiLevelType w:val="hybridMultilevel"/>
     <w:tmpl w:val="192E6E6A"/>
@@ -10687,7 +10684,7 @@
       </w:rPr>
     </w:lvl>
   </w:abstractNum>
-  <w:abstractNum w:abstractNumId="30" w15:restartNumberingAfterBreak="0">
+  <w:abstractNum w:abstractNumId="31" w15:restartNumberingAfterBreak="0">
     <w:nsid w:val="50CD20CC"/>
     <w:multiLevelType w:val="hybridMultilevel"/>
     <w:tmpl w:val="B448AEDE"/>
@@ -10773,7 +10770,7 @@
       </w:pPr>
     </w:lvl>
   </w:abstractNum>
-  <w:abstractNum w:abstractNumId="31" w15:restartNumberingAfterBreak="0">
+  <w:abstractNum w:abstractNumId="32" w15:restartNumberingAfterBreak="0">
     <w:nsid w:val="51C825C0"/>
     <w:multiLevelType w:val="hybridMultilevel"/>
     <w:tmpl w:val="435A2D9E"/>
@@ -10887,7 +10884,7 @@
       </w:rPr>
     </w:lvl>
   </w:abstractNum>
-  <w:abstractNum w:abstractNumId="32" w15:restartNumberingAfterBreak="0">
+  <w:abstractNum w:abstractNumId="33" w15:restartNumberingAfterBreak="0">
     <w:nsid w:val="51FF68D8"/>
     <w:multiLevelType w:val="hybridMultilevel"/>
     <w:tmpl w:val="2E2A60BE"/>
@@ -10999,7 +10996,7 @@
       </w:rPr>
     </w:lvl>
   </w:abstractNum>
-  <w:abstractNum w:abstractNumId="33" w15:restartNumberingAfterBreak="0">
+  <w:abstractNum w:abstractNumId="34" w15:restartNumberingAfterBreak="0">
     <w:nsid w:val="522E0110"/>
     <w:multiLevelType w:val="hybridMultilevel"/>
     <w:tmpl w:val="CD222B9C"/>
@@ -11112,7 +11109,7 @@
       </w:rPr>
     </w:lvl>
   </w:abstractNum>
-  <w:abstractNum w:abstractNumId="34" w15:restartNumberingAfterBreak="0">
+  <w:abstractNum w:abstractNumId="35" w15:restartNumberingAfterBreak="0">
     <w:nsid w:val="58A1659D"/>
     <w:multiLevelType w:val="hybridMultilevel"/>
     <w:tmpl w:val="F2CE53B4"/>
@@ -11225,7 +11222,7 @@
       </w:rPr>
     </w:lvl>
   </w:abstractNum>
-  <w:abstractNum w:abstractNumId="35" w15:restartNumberingAfterBreak="0">
+  <w:abstractNum w:abstractNumId="36" w15:restartNumberingAfterBreak="0">
     <w:nsid w:val="58C2561D"/>
     <w:multiLevelType w:val="hybridMultilevel"/>
     <w:tmpl w:val="3FDEBA4C"/>
@@ -11339,7 +11336,7 @@
       </w:rPr>
     </w:lvl>
   </w:abstractNum>
-  <w:abstractNum w:abstractNumId="36" w15:restartNumberingAfterBreak="0">
+  <w:abstractNum w:abstractNumId="37" w15:restartNumberingAfterBreak="0">
     <w:nsid w:val="5AFE1B32"/>
     <w:multiLevelType w:val="hybridMultilevel"/>
     <w:tmpl w:val="1AD8252E"/>
@@ -11452,7 +11449,7 @@
       </w:rPr>
     </w:lvl>
   </w:abstractNum>
-  <w:abstractNum w:abstractNumId="37" w15:restartNumberingAfterBreak="0">
+  <w:abstractNum w:abstractNumId="38" w15:restartNumberingAfterBreak="0">
     <w:nsid w:val="5D276648"/>
     <w:multiLevelType w:val="hybridMultilevel"/>
     <w:tmpl w:val="4568FF38"/>
@@ -11564,7 +11561,7 @@
       </w:rPr>
     </w:lvl>
   </w:abstractNum>
-  <w:abstractNum w:abstractNumId="38" w15:restartNumberingAfterBreak="0">
+  <w:abstractNum w:abstractNumId="39" w15:restartNumberingAfterBreak="0">
     <w:nsid w:val="6923357F"/>
     <w:multiLevelType w:val="hybridMultilevel"/>
     <w:tmpl w:val="24DECE9E"/>
@@ -11678,7 +11675,7 @@
       </w:rPr>
     </w:lvl>
   </w:abstractNum>
-  <w:abstractNum w:abstractNumId="39" w15:restartNumberingAfterBreak="0">
+  <w:abstractNum w:abstractNumId="40" w15:restartNumberingAfterBreak="0">
     <w:nsid w:val="6B8A4B1B"/>
     <w:multiLevelType w:val="hybridMultilevel"/>
     <w:tmpl w:val="3CCCC7B4"/>
@@ -11791,7 +11788,7 @@
       </w:rPr>
     </w:lvl>
   </w:abstractNum>
-  <w:abstractNum w:abstractNumId="40" w15:restartNumberingAfterBreak="0">
+  <w:abstractNum w:abstractNumId="41" w15:restartNumberingAfterBreak="0">
     <w:nsid w:val="6BCB2574"/>
     <w:multiLevelType w:val="hybridMultilevel"/>
     <w:tmpl w:val="C2F6F56E"/>
@@ -11904,7 +11901,7 @@
       </w:rPr>
     </w:lvl>
   </w:abstractNum>
-  <w:abstractNum w:abstractNumId="41" w15:restartNumberingAfterBreak="0">
+  <w:abstractNum w:abstractNumId="42" w15:restartNumberingAfterBreak="0">
     <w:nsid w:val="735C6E29"/>
     <w:multiLevelType w:val="hybridMultilevel"/>
     <w:tmpl w:val="034A6A34"/>
@@ -12019,91 +12016,91 @@
     </w:lvl>
   </w:abstractNum>
   <w:num w:numId="1">
-    <w:abstractNumId w:val="30"/>
+    <w:abstractNumId w:val="31"/>
   </w:num>
   <w:num w:numId="2">
-    <w:abstractNumId w:val="39"/>
+    <w:abstractNumId w:val="40"/>
   </w:num>
   <w:num w:numId="3">
-    <w:abstractNumId w:val="20"/>
+    <w:abstractNumId w:val="21"/>
   </w:num>
   <w:num w:numId="4">
-    <w:abstractNumId w:val="40"/>
+    <w:abstractNumId w:val="41"/>
   </w:num>
   <w:num w:numId="5">
+    <w:abstractNumId w:val="19"/>
+  </w:num>
+  <w:num w:numId="6">
+    <w:abstractNumId w:val="10"/>
+  </w:num>
+  <w:num w:numId="7">
+    <w:abstractNumId w:val="37"/>
+  </w:num>
+  <w:num w:numId="8">
+    <w:abstractNumId w:val="27"/>
+  </w:num>
+  <w:num w:numId="9">
+    <w:abstractNumId w:val="23"/>
+  </w:num>
+  <w:num w:numId="10">
+    <w:abstractNumId w:val="34"/>
+  </w:num>
+  <w:num w:numId="11">
+    <w:abstractNumId w:val="11"/>
+  </w:num>
+  <w:num w:numId="12">
     <w:abstractNumId w:val="18"/>
   </w:num>
-  <w:num w:numId="6">
-    <w:abstractNumId w:val="9"/>
-  </w:num>
-  <w:num w:numId="7">
-    <w:abstractNumId w:val="36"/>
-  </w:num>
-  <w:num w:numId="8">
-    <w:abstractNumId w:val="26"/>
-  </w:num>
-  <w:num w:numId="9">
-    <w:abstractNumId w:val="22"/>
-  </w:num>
-  <w:num w:numId="10">
-    <w:abstractNumId w:val="33"/>
-  </w:num>
-  <w:num w:numId="11">
-    <w:abstractNumId w:val="10"/>
-  </w:num>
-  <w:num w:numId="12">
-    <w:abstractNumId w:val="17"/>
-  </w:num>
   <w:num w:numId="13">
-    <w:abstractNumId w:val="28"/>
+    <w:abstractNumId w:val="29"/>
   </w:num>
   <w:num w:numId="14">
-    <w:abstractNumId w:val="14"/>
+    <w:abstractNumId w:val="15"/>
   </w:num>
   <w:num w:numId="15">
-    <w:abstractNumId w:val="34"/>
+    <w:abstractNumId w:val="35"/>
   </w:num>
   <w:num w:numId="16">
-    <w:abstractNumId w:val="23"/>
+    <w:abstractNumId w:val="24"/>
   </w:num>
   <w:num w:numId="17">
     <w:abstractNumId w:val="3"/>
   </w:num>
   <w:num w:numId="18">
-    <w:abstractNumId w:val="13"/>
+    <w:abstractNumId w:val="14"/>
   </w:num>
   <w:num w:numId="19">
-    <w:abstractNumId w:val="31"/>
+    <w:abstractNumId w:val="32"/>
   </w:num>
   <w:num w:numId="20">
-    <w:abstractNumId w:val="24"/>
+    <w:abstractNumId w:val="25"/>
   </w:num>
   <w:num w:numId="21">
-    <w:abstractNumId w:val="35"/>
+    <w:abstractNumId w:val="36"/>
   </w:num>
   <w:num w:numId="22">
-    <w:abstractNumId w:val="27"/>
+    <w:abstractNumId w:val="28"/>
   </w:num>
   <w:num w:numId="23">
     <w:abstractNumId w:val="6"/>
   </w:num>
   <w:num w:numId="24">
-    <w:abstractNumId w:val="29"/>
+    <w:abstractNumId w:val="30"/>
   </w:num>
   <w:num w:numId="25">
+    <w:abstractNumId w:val="13"/>
+  </w:num>
+  <w:num w:numId="26">
     <w:abstractNumId w:val="12"/>
   </w:num>
-  <w:num w:numId="26">
-    <w:abstractNumId w:val="11"/>
-  </w:num>
   <w:num w:numId="27">
-    <w:abstractNumId w:val="41"/>
+    <w:abstractNumId w:val="42"/>
   </w:num>
   <w:num w:numId="28">
-    <w:abstractNumId w:val="38"/>
+    <w:abstractNumId w:val="39"/>
   </w:num>
   <w:num w:numId="29">
-    <w:abstractNumId w:val="8"/>
+    <w:abstractNumId w:val="9"/>
   </w:num>
   <w:num w:numId="30">
     <w:abstractNumId w:val="2"/>
@@ -12112,7 +12109,7 @@
     <w:abstractNumId w:val="0"/>
   </w:num>
   <w:num w:numId="32">
-    <w:abstractNumId w:val="16"/>
+    <w:abstractNumId w:val="17"/>
   </w:num>
   <w:num w:numId="33">
     <w:abstractNumId w:val="5"/>
@@ -12127,22 +12124,25 @@
     <w:abstractNumId w:val="4"/>
   </w:num>
   <w:num w:numId="37">
-    <w:abstractNumId w:val="25"/>
+    <w:abstractNumId w:val="26"/>
   </w:num>
   <w:num w:numId="38">
-    <w:abstractNumId w:val="32"/>
+    <w:abstractNumId w:val="33"/>
   </w:num>
   <w:num w:numId="39">
-    <w:abstractNumId w:val="37"/>
+    <w:abstractNumId w:val="38"/>
   </w:num>
   <w:num w:numId="40">
-    <w:abstractNumId w:val="15"/>
+    <w:abstractNumId w:val="16"/>
   </w:num>
   <w:num w:numId="41">
-    <w:abstractNumId w:val="19"/>
+    <w:abstractNumId w:val="20"/>
   </w:num>
   <w:num w:numId="42">
-    <w:abstractNumId w:val="21"/>
+    <w:abstractNumId w:val="22"/>
+  </w:num>
+  <w:num w:numId="43">
+    <w:abstractNumId w:val="8"/>
   </w:num>
 </w:numbering>
 </file>

</xml_diff>